<commit_message>
changed a word file
</commit_message>
<xml_diff>
--- a/课程方案/2014xlpPlanV04.docx
+++ b/课程方案/2014xlpPlanV04.docx
@@ -1,6 +1,6 @@
 
 <file path=word/document.xml><?xml version="1.0" encoding="utf-8"?>
-<w:document xmlns:wpc="http://schemas.microsoft.com/office/word/2010/wordprocessingCanvas" xmlns:mo="http://schemas.microsoft.com/office/mac/office/2008/main" xmlns:mc="http://schemas.openxmlformats.org/markup-compatibility/2006" xmlns:mv="urn:schemas-microsoft-com:mac:vml" xmlns:o="urn:schemas-microsoft-com:office:office" xmlns:r="http://schemas.openxmlformats.org/officeDocument/2006/relationships" xmlns:m="http://schemas.openxmlformats.org/officeDocument/2006/math" xmlns:v="urn:schemas-microsoft-com:vml" xmlns:wp14="http://schemas.microsoft.com/office/word/2010/wordprocessingDrawing" xmlns:wp="http://schemas.openxmlformats.org/drawingml/2006/wordprocessingDrawing" xmlns:w10="urn:schemas-microsoft-com:office:word" xmlns:w="http://schemas.openxmlformats.org/wordprocessingml/2006/main" xmlns:w14="http://schemas.microsoft.com/office/word/2010/wordml" xmlns:wpg="http://schemas.microsoft.com/office/word/2010/wordprocessingGroup" xmlns:wpi="http://schemas.microsoft.com/office/word/2010/wordprocessingInk" xmlns:wne="http://schemas.microsoft.com/office/word/2006/wordml" xmlns:wps="http://schemas.microsoft.com/office/word/2010/wordprocessingShape" mc:Ignorable="w14 wp14">
+<w:document xmlns:ve="http://schemas.openxmlformats.org/markup-compatibility/2006" xmlns:o="urn:schemas-microsoft-com:office:office" xmlns:r="http://schemas.openxmlformats.org/officeDocument/2006/relationships" xmlns:m="http://schemas.openxmlformats.org/officeDocument/2006/math" xmlns:v="urn:schemas-microsoft-com:vml" xmlns:wp="http://schemas.openxmlformats.org/drawingml/2006/wordprocessingDrawing" xmlns:w10="urn:schemas-microsoft-com:office:word" xmlns:w="http://schemas.openxmlformats.org/wordprocessingml/2006/main" xmlns:wne="http://schemas.microsoft.com/office/word/2006/wordml">
   <w:body>
     <w:p>
       <w:pPr>
@@ -44,7 +44,7 @@
           <w:rFonts w:ascii="宋体" w:eastAsia="宋体"/>
           <w:sz w:val="34"/>
         </w:rPr>
-        <w:t>Bkoo2</w:t>
+        <w:t>Bkoo</w:t>
       </w:r>
     </w:p>
     <w:p>
@@ -93,8 +93,6 @@
           <w:sz w:val="48"/>
         </w:rPr>
       </w:pPr>
-      <w:proofErr w:type="spellStart"/>
-      <w:proofErr w:type="gramStart"/>
       <w:r>
         <w:rPr>
           <w:rFonts w:ascii="宋体" w:eastAsia="宋体"/>
@@ -102,8 +100,6 @@
         </w:rPr>
         <w:t>bkoo</w:t>
       </w:r>
-      <w:proofErr w:type="spellEnd"/>
-      <w:proofErr w:type="gramEnd"/>
     </w:p>
     <w:p>
       <w:pPr>
@@ -261,7 +257,7 @@
     </w:p>
     <w:p>
       <w:pPr>
-        <w:pStyle w:val="ListParagraph"/>
+        <w:pStyle w:val="a3"/>
         <w:numPr>
           <w:ilvl w:val="0"/>
           <w:numId w:val="1"/>
@@ -303,23 +299,7 @@
           <w:rFonts w:ascii="宋体" w:eastAsia="宋体"/>
           <w:sz w:val="20"/>
         </w:rPr>
-        <w:t>(</w:t>
-      </w:r>
-      <w:proofErr w:type="spellStart"/>
-      <w:r>
-        <w:rPr>
-          <w:rFonts w:ascii="宋体" w:eastAsia="宋体"/>
-          <w:sz w:val="20"/>
-        </w:rPr>
-        <w:t>eXtreme</w:t>
-      </w:r>
-      <w:proofErr w:type="spellEnd"/>
-      <w:r>
-        <w:rPr>
-          <w:rFonts w:ascii="宋体" w:eastAsia="宋体"/>
-          <w:sz w:val="20"/>
-        </w:rPr>
-        <w:t xml:space="preserve"> Learning Process, XLP)</w:t>
+        <w:t>(eXtreme Learning Process, XLP)</w:t>
       </w:r>
       <w:r>
         <w:rPr>
@@ -632,7 +612,7 @@
     </w:p>
     <w:p>
       <w:pPr>
-        <w:pStyle w:val="ListParagraph"/>
+        <w:pStyle w:val="a3"/>
         <w:numPr>
           <w:ilvl w:val="0"/>
           <w:numId w:val="1"/>
@@ -756,7 +736,7 @@
     </w:p>
     <w:p>
       <w:pPr>
-        <w:pStyle w:val="ListParagraph"/>
+        <w:pStyle w:val="a3"/>
         <w:numPr>
           <w:ilvl w:val="0"/>
           <w:numId w:val="1"/>
@@ -804,7 +784,15 @@
           <w:rFonts w:ascii="宋体" w:eastAsia="宋体" w:hint="eastAsia"/>
           <w:sz w:val="20"/>
         </w:rPr>
-        <w:t>天的导引课，同时也要建立一个可持续发展的机制来累积前期准备工作的各种经验。我们认为，跨学科学习的内容，从准备过程一开始的各种工作中，就已经在不断涌现，因此挑战方过程作为综合学习服务产品（由任务方执行并检验）的开发过程，是培养学生的绝佳机会。所以，本次活动的第一个目标，就是要建立一个能够运用网络化数字工具进行分布式学习的实体与虚拟环境。这个团队在开发内容，实体产品，或是服务的过程中，会知道如何使用一套可以记录过程数据的工具，如分布式的版本控制服务，在简便而精确的前提下，利用网络化的数据分享与协同工具，来达到该团队的既定目标。所有</w:t>
+        <w:t>天的导引课，同时也要建立一个可持续发展的机制来累积前期准备工作的各种经验。我们认为，跨学科学习的内容，从准备过程一开始的各种工作中，就已经在不断涌现，因此挑战方过程作为综合学习服务产品（由任务方执行并检验）的开发过程，是培养学生的绝佳机会。所以，本次活动的第一个目标，就是要建立一个能够运用网络化数字工具进行分布式学习的实体与虚拟环境。这个团队在开发内容，</w:t>
+      </w:r>
+      <w:r>
+        <w:rPr>
+          <w:rFonts w:ascii="宋体" w:eastAsia="宋体" w:hint="eastAsia"/>
+          <w:sz w:val="20"/>
+        </w:rPr>
+        <w:lastRenderedPageBreak/>
+        <w:t>实体产品，或是服务的过程中，会知道如何使用一套可以记录过程数据的工具，如分布式的版本控制服务，在简便而精确的前提下，利用网络化的数据分享与协同工具，来达到该团队的既定目标。所有</w:t>
       </w:r>
       <w:r>
         <w:rPr>
@@ -842,7 +830,7 @@
     </w:p>
     <w:p>
       <w:pPr>
-        <w:pStyle w:val="ListParagraph"/>
+        <w:pStyle w:val="a3"/>
         <w:numPr>
           <w:ilvl w:val="0"/>
           <w:numId w:val="1"/>
@@ -895,7 +883,7 @@
     </w:p>
     <w:p>
       <w:pPr>
-        <w:pStyle w:val="ListParagraph"/>
+        <w:pStyle w:val="a3"/>
         <w:numPr>
           <w:ilvl w:val="0"/>
           <w:numId w:val="2"/>
@@ -916,7 +904,7 @@
     </w:p>
     <w:p>
       <w:pPr>
-        <w:pStyle w:val="ListParagraph"/>
+        <w:pStyle w:val="a3"/>
         <w:numPr>
           <w:ilvl w:val="0"/>
           <w:numId w:val="2"/>
@@ -937,7 +925,7 @@
     </w:p>
     <w:p>
       <w:pPr>
-        <w:pStyle w:val="ListParagraph"/>
+        <w:pStyle w:val="a3"/>
         <w:numPr>
           <w:ilvl w:val="0"/>
           <w:numId w:val="2"/>
@@ -958,7 +946,7 @@
     </w:p>
     <w:p>
       <w:pPr>
-        <w:pStyle w:val="ListParagraph"/>
+        <w:pStyle w:val="a3"/>
         <w:numPr>
           <w:ilvl w:val="0"/>
           <w:numId w:val="2"/>
@@ -979,7 +967,7 @@
     </w:p>
     <w:p>
       <w:pPr>
-        <w:pStyle w:val="ListParagraph"/>
+        <w:pStyle w:val="a3"/>
         <w:numPr>
           <w:ilvl w:val="0"/>
           <w:numId w:val="2"/>
@@ -1000,7 +988,7 @@
     </w:p>
     <w:p>
       <w:pPr>
-        <w:pStyle w:val="ListParagraph"/>
+        <w:pStyle w:val="a3"/>
         <w:numPr>
           <w:ilvl w:val="0"/>
           <w:numId w:val="2"/>
@@ -1040,17 +1028,8 @@
           <w:rFonts w:ascii="宋体" w:eastAsia="宋体"/>
           <w:sz w:val="20"/>
         </w:rPr>
-        <w:t xml:space="preserve"> </w:t>
-      </w:r>
-      <w:proofErr w:type="spellStart"/>
-      <w:r>
-        <w:rPr>
-          <w:rFonts w:ascii="宋体" w:eastAsia="宋体"/>
-          <w:sz w:val="20"/>
-        </w:rPr>
         <w:t>Git</w:t>
       </w:r>
-      <w:proofErr w:type="spellEnd"/>
       <w:r>
         <w:rPr>
           <w:rFonts w:ascii="宋体" w:eastAsia="宋体" w:hint="eastAsia"/>
@@ -1075,7 +1054,7 @@
     </w:p>
     <w:p>
       <w:pPr>
-        <w:pStyle w:val="ListParagraph"/>
+        <w:pStyle w:val="a3"/>
         <w:numPr>
           <w:ilvl w:val="0"/>
           <w:numId w:val="1"/>
@@ -1117,9 +1096,9 @@
     </w:p>
     <w:tbl>
       <w:tblPr>
-        <w:tblStyle w:val="TableGrid"/>
+        <w:tblStyle w:val="a4"/>
         <w:tblW w:w="8752" w:type="dxa"/>
-        <w:tblLook w:val="04A0" w:firstRow="1" w:lastRow="0" w:firstColumn="1" w:lastColumn="0" w:noHBand="0" w:noVBand="1"/>
+        <w:tblLook w:val="04A0"/>
       </w:tblPr>
       <w:tblGrid>
         <w:gridCol w:w="1806"/>
@@ -1258,13 +1237,6 @@
                 <w:rFonts w:ascii="宋体" w:eastAsia="宋体"/>
                 <w:sz w:val="20"/>
               </w:rPr>
-              <w:t xml:space="preserve"> </w:t>
-            </w:r>
-            <w:r>
-              <w:rPr>
-                <w:rFonts w:ascii="宋体" w:eastAsia="宋体"/>
-                <w:sz w:val="20"/>
-              </w:rPr>
               <w:t>–</w:t>
             </w:r>
           </w:p>
@@ -1335,7 +1307,7 @@
           </w:tcPr>
           <w:p>
             <w:pPr>
-              <w:pStyle w:val="ListParagraph"/>
+              <w:pStyle w:val="a3"/>
               <w:numPr>
                 <w:ilvl w:val="0"/>
                 <w:numId w:val="3"/>
@@ -1364,7 +1336,7 @@
           </w:p>
           <w:p>
             <w:pPr>
-              <w:pStyle w:val="ListParagraph"/>
+              <w:pStyle w:val="a3"/>
               <w:numPr>
                 <w:ilvl w:val="0"/>
                 <w:numId w:val="3"/>
@@ -1386,7 +1358,7 @@
           </w:p>
           <w:p>
             <w:pPr>
-              <w:pStyle w:val="ListParagraph"/>
+              <w:pStyle w:val="a3"/>
               <w:numPr>
                 <w:ilvl w:val="0"/>
                 <w:numId w:val="3"/>
@@ -1408,7 +1380,7 @@
           </w:p>
           <w:p>
             <w:pPr>
-              <w:pStyle w:val="ListParagraph"/>
+              <w:pStyle w:val="a3"/>
               <w:numPr>
                 <w:ilvl w:val="0"/>
                 <w:numId w:val="3"/>
@@ -1442,7 +1414,7 @@
           </w:tcPr>
           <w:p>
             <w:pPr>
-              <w:pStyle w:val="ListParagraph"/>
+              <w:pStyle w:val="a3"/>
               <w:numPr>
                 <w:ilvl w:val="0"/>
                 <w:numId w:val="4"/>
@@ -1533,7 +1505,7 @@
           </w:tcPr>
           <w:p>
             <w:pPr>
-              <w:pStyle w:val="ListParagraph"/>
+              <w:pStyle w:val="a3"/>
               <w:numPr>
                 <w:ilvl w:val="0"/>
                 <w:numId w:val="3"/>
@@ -1562,7 +1534,7 @@
           </w:p>
           <w:p>
             <w:pPr>
-              <w:pStyle w:val="ListParagraph"/>
+              <w:pStyle w:val="a3"/>
               <w:numPr>
                 <w:ilvl w:val="0"/>
                 <w:numId w:val="3"/>
@@ -1596,7 +1568,7 @@
           </w:tcPr>
           <w:p>
             <w:pPr>
-              <w:pStyle w:val="ListParagraph"/>
+              <w:pStyle w:val="a3"/>
               <w:numPr>
                 <w:ilvl w:val="0"/>
                 <w:numId w:val="4"/>
@@ -1625,7 +1597,7 @@
           </w:p>
           <w:p>
             <w:pPr>
-              <w:pStyle w:val="ListParagraph"/>
+              <w:pStyle w:val="a3"/>
               <w:numPr>
                 <w:ilvl w:val="0"/>
                 <w:numId w:val="4"/>
@@ -1716,7 +1688,7 @@
           </w:tcPr>
           <w:p>
             <w:pPr>
-              <w:pStyle w:val="ListParagraph"/>
+              <w:pStyle w:val="a3"/>
               <w:numPr>
                 <w:ilvl w:val="0"/>
                 <w:numId w:val="3"/>
@@ -1766,7 +1738,7 @@
           </w:p>
           <w:p>
             <w:pPr>
-              <w:pStyle w:val="ListParagraph"/>
+              <w:pStyle w:val="a3"/>
               <w:numPr>
                 <w:ilvl w:val="0"/>
                 <w:numId w:val="3"/>
@@ -1793,7 +1765,7 @@
           </w:tcPr>
           <w:p>
             <w:pPr>
-              <w:pStyle w:val="ListParagraph"/>
+              <w:pStyle w:val="a3"/>
               <w:numPr>
                 <w:ilvl w:val="0"/>
                 <w:numId w:val="4"/>
@@ -1891,7 +1863,7 @@
           </w:tcPr>
           <w:p>
             <w:pPr>
-              <w:pStyle w:val="ListParagraph"/>
+              <w:pStyle w:val="a3"/>
               <w:spacing w:line="276" w:lineRule="auto"/>
               <w:ind w:left="239"/>
               <w:rPr>
@@ -1911,7 +1883,7 @@
           </w:p>
           <w:p>
             <w:pPr>
-              <w:pStyle w:val="ListParagraph"/>
+              <w:pStyle w:val="a3"/>
               <w:numPr>
                 <w:ilvl w:val="0"/>
                 <w:numId w:val="3"/>
@@ -1940,7 +1912,7 @@
           </w:p>
           <w:p>
             <w:pPr>
-              <w:pStyle w:val="ListParagraph"/>
+              <w:pStyle w:val="a3"/>
               <w:spacing w:line="276" w:lineRule="auto"/>
               <w:ind w:left="239"/>
               <w:rPr>
@@ -1960,7 +1932,7 @@
           </w:p>
           <w:p>
             <w:pPr>
-              <w:pStyle w:val="ListParagraph"/>
+              <w:pStyle w:val="a3"/>
               <w:numPr>
                 <w:ilvl w:val="0"/>
                 <w:numId w:val="3"/>
@@ -1996,7 +1968,7 @@
           </w:p>
           <w:p>
             <w:pPr>
-              <w:pStyle w:val="ListParagraph"/>
+              <w:pStyle w:val="a3"/>
               <w:numPr>
                 <w:ilvl w:val="0"/>
                 <w:numId w:val="3"/>
@@ -2032,7 +2004,7 @@
           </w:p>
           <w:p>
             <w:pPr>
-              <w:pStyle w:val="ListParagraph"/>
+              <w:pStyle w:val="a3"/>
               <w:numPr>
                 <w:ilvl w:val="0"/>
                 <w:numId w:val="3"/>
@@ -2059,7 +2031,7 @@
           </w:tcPr>
           <w:p>
             <w:pPr>
-              <w:pStyle w:val="ListParagraph"/>
+              <w:pStyle w:val="a3"/>
               <w:numPr>
                 <w:ilvl w:val="0"/>
                 <w:numId w:val="4"/>
@@ -2081,7 +2053,7 @@
           </w:p>
           <w:p>
             <w:pPr>
-              <w:pStyle w:val="ListParagraph"/>
+              <w:pStyle w:val="a3"/>
               <w:numPr>
                 <w:ilvl w:val="0"/>
                 <w:numId w:val="4"/>
@@ -2103,7 +2075,7 @@
           </w:p>
           <w:p>
             <w:pPr>
-              <w:pStyle w:val="ListParagraph"/>
+              <w:pStyle w:val="a3"/>
               <w:numPr>
                 <w:ilvl w:val="0"/>
                 <w:numId w:val="4"/>
@@ -2125,7 +2097,7 @@
           </w:p>
           <w:p>
             <w:pPr>
-              <w:pStyle w:val="ListParagraph"/>
+              <w:pStyle w:val="a3"/>
               <w:numPr>
                 <w:ilvl w:val="0"/>
                 <w:numId w:val="4"/>
@@ -2216,7 +2188,7 @@
           </w:tcPr>
           <w:p>
             <w:pPr>
-              <w:pStyle w:val="ListParagraph"/>
+              <w:pStyle w:val="a3"/>
               <w:numPr>
                 <w:ilvl w:val="0"/>
                 <w:numId w:val="3"/>
@@ -2238,7 +2210,7 @@
           </w:p>
           <w:p>
             <w:pPr>
-              <w:pStyle w:val="ListParagraph"/>
+              <w:pStyle w:val="a3"/>
               <w:numPr>
                 <w:ilvl w:val="0"/>
                 <w:numId w:val="3"/>
@@ -2260,7 +2232,7 @@
           </w:p>
           <w:p>
             <w:pPr>
-              <w:pStyle w:val="ListParagraph"/>
+              <w:pStyle w:val="a3"/>
               <w:numPr>
                 <w:ilvl w:val="0"/>
                 <w:numId w:val="3"/>
@@ -2282,7 +2254,7 @@
           </w:p>
           <w:p>
             <w:pPr>
-              <w:pStyle w:val="ListParagraph"/>
+              <w:pStyle w:val="a3"/>
               <w:numPr>
                 <w:ilvl w:val="0"/>
                 <w:numId w:val="3"/>
@@ -2318,7 +2290,7 @@
           </w:p>
           <w:p>
             <w:pPr>
-              <w:pStyle w:val="ListParagraph"/>
+              <w:pStyle w:val="a3"/>
               <w:numPr>
                 <w:ilvl w:val="0"/>
                 <w:numId w:val="3"/>
@@ -2340,7 +2312,7 @@
           </w:p>
           <w:p>
             <w:pPr>
-              <w:pStyle w:val="ListParagraph"/>
+              <w:pStyle w:val="a3"/>
               <w:numPr>
                 <w:ilvl w:val="0"/>
                 <w:numId w:val="3"/>
@@ -2381,7 +2353,7 @@
           </w:tcPr>
           <w:p>
             <w:pPr>
-              <w:pStyle w:val="ListParagraph"/>
+              <w:pStyle w:val="a3"/>
               <w:numPr>
                 <w:ilvl w:val="0"/>
                 <w:numId w:val="4"/>
@@ -2398,23 +2370,7 @@
                 <w:rFonts w:ascii="宋体" w:eastAsia="宋体" w:hint="eastAsia"/>
                 <w:sz w:val="20"/>
               </w:rPr>
-              <w:t>使用</w:t>
-            </w:r>
-            <w:proofErr w:type="spellStart"/>
-            <w:r>
-              <w:rPr>
-                <w:rFonts w:ascii="宋体" w:eastAsia="宋体" w:hint="eastAsia"/>
-                <w:sz w:val="20"/>
-              </w:rPr>
-              <w:t>Git</w:t>
-            </w:r>
-            <w:proofErr w:type="spellEnd"/>
-            <w:r>
-              <w:rPr>
-                <w:rFonts w:ascii="宋体" w:eastAsia="宋体" w:hint="eastAsia"/>
-                <w:sz w:val="20"/>
-              </w:rPr>
-              <w:t>数据服务</w:t>
+              <w:t>使用Git数据服务</w:t>
             </w:r>
           </w:p>
         </w:tc>
@@ -2488,7 +2444,7 @@
           </w:tcPr>
           <w:p>
             <w:pPr>
-              <w:pStyle w:val="ListParagraph"/>
+              <w:pStyle w:val="a3"/>
               <w:numPr>
                 <w:ilvl w:val="0"/>
                 <w:numId w:val="3"/>
@@ -2510,7 +2466,7 @@
           </w:p>
           <w:p>
             <w:pPr>
-              <w:pStyle w:val="ListParagraph"/>
+              <w:pStyle w:val="a3"/>
               <w:numPr>
                 <w:ilvl w:val="0"/>
                 <w:numId w:val="3"/>
@@ -2546,7 +2502,7 @@
           </w:p>
           <w:p>
             <w:pPr>
-              <w:pStyle w:val="ListParagraph"/>
+              <w:pStyle w:val="a3"/>
               <w:numPr>
                 <w:ilvl w:val="0"/>
                 <w:numId w:val="3"/>
@@ -2601,7 +2557,7 @@
           </w:tcPr>
           <w:p>
             <w:pPr>
-              <w:pStyle w:val="ListParagraph"/>
+              <w:pStyle w:val="a3"/>
               <w:numPr>
                 <w:ilvl w:val="0"/>
                 <w:numId w:val="4"/>
@@ -2694,7 +2650,7 @@
           </w:tcPr>
           <w:p>
             <w:pPr>
-              <w:pStyle w:val="ListParagraph"/>
+              <w:pStyle w:val="a3"/>
               <w:numPr>
                 <w:ilvl w:val="0"/>
                 <w:numId w:val="3"/>
@@ -2716,7 +2672,7 @@
           </w:p>
           <w:p>
             <w:pPr>
-              <w:pStyle w:val="ListParagraph"/>
+              <w:pStyle w:val="a3"/>
               <w:numPr>
                 <w:ilvl w:val="0"/>
                 <w:numId w:val="3"/>
@@ -2738,7 +2694,7 @@
           </w:p>
           <w:p>
             <w:pPr>
-              <w:pStyle w:val="ListParagraph"/>
+              <w:pStyle w:val="a3"/>
               <w:numPr>
                 <w:ilvl w:val="0"/>
                 <w:numId w:val="3"/>
@@ -2760,7 +2716,7 @@
           </w:p>
           <w:p>
             <w:pPr>
-              <w:pStyle w:val="ListParagraph"/>
+              <w:pStyle w:val="a3"/>
               <w:numPr>
                 <w:ilvl w:val="0"/>
                 <w:numId w:val="3"/>
@@ -2782,7 +2738,7 @@
           </w:p>
           <w:p>
             <w:pPr>
-              <w:pStyle w:val="ListParagraph"/>
+              <w:pStyle w:val="a3"/>
               <w:numPr>
                 <w:ilvl w:val="0"/>
                 <w:numId w:val="3"/>
@@ -2816,7 +2772,7 @@
           </w:tcPr>
           <w:p>
             <w:pPr>
-              <w:pStyle w:val="ListParagraph"/>
+              <w:pStyle w:val="a3"/>
               <w:numPr>
                 <w:ilvl w:val="0"/>
                 <w:numId w:val="4"/>
@@ -2838,7 +2794,7 @@
           </w:p>
           <w:p>
             <w:pPr>
-              <w:pStyle w:val="ListParagraph"/>
+              <w:pStyle w:val="a3"/>
               <w:numPr>
                 <w:ilvl w:val="0"/>
                 <w:numId w:val="4"/>
@@ -2853,7 +2809,7 @@
           </w:p>
           <w:p>
             <w:pPr>
-              <w:pStyle w:val="ListParagraph"/>
+              <w:pStyle w:val="a3"/>
               <w:numPr>
                 <w:ilvl w:val="0"/>
                 <w:numId w:val="4"/>
@@ -3020,13 +2976,6 @@
                 <w:rFonts w:ascii="宋体" w:eastAsia="宋体"/>
                 <w:sz w:val="20"/>
               </w:rPr>
-              <w:t xml:space="preserve"> </w:t>
-            </w:r>
-            <w:r>
-              <w:rPr>
-                <w:rFonts w:ascii="宋体" w:eastAsia="宋体"/>
-                <w:sz w:val="20"/>
-              </w:rPr>
               <w:t>–</w:t>
             </w:r>
           </w:p>
@@ -3136,7 +3085,7 @@
     </w:p>
     <w:p>
       <w:pPr>
-        <w:pStyle w:val="ListParagraph"/>
+        <w:pStyle w:val="a3"/>
         <w:numPr>
           <w:ilvl w:val="0"/>
           <w:numId w:val="1"/>
@@ -3220,7 +3169,7 @@
     </w:p>
     <w:p>
       <w:pPr>
-        <w:pStyle w:val="ListParagraph"/>
+        <w:pStyle w:val="a3"/>
         <w:numPr>
           <w:ilvl w:val="0"/>
           <w:numId w:val="5"/>
@@ -3276,7 +3225,7 @@
     </w:p>
     <w:p>
       <w:pPr>
-        <w:pStyle w:val="ListParagraph"/>
+        <w:pStyle w:val="a3"/>
         <w:numPr>
           <w:ilvl w:val="0"/>
           <w:numId w:val="5"/>
@@ -3346,7 +3295,7 @@
     </w:p>
     <w:p>
       <w:pPr>
-        <w:pStyle w:val="ListParagraph"/>
+        <w:pStyle w:val="a3"/>
         <w:numPr>
           <w:ilvl w:val="0"/>
           <w:numId w:val="5"/>
@@ -3374,7 +3323,7 @@
     </w:p>
     <w:p>
       <w:pPr>
-        <w:pStyle w:val="ListParagraph"/>
+        <w:pStyle w:val="a3"/>
         <w:numPr>
           <w:ilvl w:val="0"/>
           <w:numId w:val="5"/>
@@ -3390,28 +3339,12 @@
           <w:rFonts w:ascii="宋体" w:eastAsia="宋体" w:hint="eastAsia"/>
           <w:sz w:val="20"/>
         </w:rPr>
-        <w:t>网络伺服器一台，用于提供团队协同的版本控制服务（</w:t>
-      </w:r>
-      <w:proofErr w:type="spellStart"/>
-      <w:r>
-        <w:rPr>
-          <w:rFonts w:ascii="宋体" w:eastAsia="宋体" w:hint="eastAsia"/>
-          <w:sz w:val="20"/>
-        </w:rPr>
-        <w:t>Git</w:t>
-      </w:r>
-      <w:proofErr w:type="spellEnd"/>
-      <w:r>
-        <w:rPr>
-          <w:rFonts w:ascii="宋体" w:eastAsia="宋体" w:hint="eastAsia"/>
-          <w:sz w:val="20"/>
-        </w:rPr>
-        <w:t>）。</w:t>
-      </w:r>
-    </w:p>
-    <w:p>
-      <w:pPr>
-        <w:pStyle w:val="ListParagraph"/>
+        <w:t>网络伺服器一台，用于提供团队协同的版本控制服务（Git）。</w:t>
+      </w:r>
+    </w:p>
+    <w:p>
+      <w:pPr>
+        <w:pStyle w:val="a3"/>
         <w:numPr>
           <w:ilvl w:val="0"/>
           <w:numId w:val="5"/>
@@ -3439,7 +3372,7 @@
     </w:p>
     <w:p>
       <w:pPr>
-        <w:pStyle w:val="ListParagraph"/>
+        <w:pStyle w:val="a3"/>
         <w:numPr>
           <w:ilvl w:val="0"/>
           <w:numId w:val="5"/>
@@ -3474,7 +3407,7 @@
     </w:p>
     <w:p>
       <w:pPr>
-        <w:pStyle w:val="ListParagraph"/>
+        <w:pStyle w:val="a3"/>
         <w:numPr>
           <w:ilvl w:val="1"/>
           <w:numId w:val="5"/>
@@ -3516,7 +3449,7 @@
     </w:p>
     <w:p>
       <w:pPr>
-        <w:pStyle w:val="ListParagraph"/>
+        <w:pStyle w:val="a3"/>
         <w:numPr>
           <w:ilvl w:val="1"/>
           <w:numId w:val="5"/>
@@ -3551,7 +3484,7 @@
     </w:p>
     <w:p>
       <w:pPr>
-        <w:pStyle w:val="ListParagraph"/>
+        <w:pStyle w:val="a3"/>
         <w:numPr>
           <w:ilvl w:val="1"/>
           <w:numId w:val="5"/>
@@ -3600,7 +3533,7 @@
     </w:p>
     <w:p>
       <w:pPr>
-        <w:pStyle w:val="ListParagraph"/>
+        <w:pStyle w:val="a3"/>
         <w:numPr>
           <w:ilvl w:val="1"/>
           <w:numId w:val="5"/>
@@ -3628,7 +3561,7 @@
     </w:p>
     <w:p>
       <w:pPr>
-        <w:pStyle w:val="ListParagraph"/>
+        <w:pStyle w:val="a3"/>
         <w:numPr>
           <w:ilvl w:val="1"/>
           <w:numId w:val="5"/>
@@ -3663,7 +3596,7 @@
     </w:p>
     <w:p>
       <w:pPr>
-        <w:pStyle w:val="ListParagraph"/>
+        <w:pStyle w:val="a3"/>
         <w:numPr>
           <w:ilvl w:val="1"/>
           <w:numId w:val="5"/>
@@ -3702,17 +3635,10 @@
         </w:rPr>
         <w:t>用于制作简单的自动控制元器件。</w:t>
       </w:r>
-      <w:r>
-        <w:rPr>
-          <w:rFonts w:ascii="宋体" w:eastAsia="宋体" w:hint="eastAsia"/>
-          <w:sz w:val="20"/>
-        </w:rPr>
-        <w:t xml:space="preserve"> </w:t>
-      </w:r>
-    </w:p>
-    <w:p>
-      <w:pPr>
-        <w:pStyle w:val="ListParagraph"/>
+    </w:p>
+    <w:p>
+      <w:pPr>
+        <w:pStyle w:val="a3"/>
         <w:numPr>
           <w:ilvl w:val="1"/>
           <w:numId w:val="5"/>
@@ -3728,28 +3654,12 @@
           <w:rFonts w:ascii="宋体" w:eastAsia="宋体" w:hint="eastAsia"/>
           <w:sz w:val="20"/>
         </w:rPr>
-        <w:t>10套</w:t>
-      </w:r>
-      <w:proofErr w:type="spellStart"/>
-      <w:r>
-        <w:rPr>
-          <w:rFonts w:ascii="宋体" w:eastAsia="宋体" w:hint="eastAsia"/>
-          <w:sz w:val="20"/>
-        </w:rPr>
-        <w:t>Arduino</w:t>
-      </w:r>
-      <w:proofErr w:type="spellEnd"/>
-      <w:r>
-        <w:rPr>
-          <w:rFonts w:ascii="宋体" w:eastAsia="宋体" w:hint="eastAsia"/>
-          <w:sz w:val="20"/>
-        </w:rPr>
-        <w:t>单片机电路板。</w:t>
-      </w:r>
-    </w:p>
-    <w:p>
-      <w:pPr>
-        <w:pStyle w:val="ListParagraph"/>
+        <w:t>10套Arduino单片机电路板。</w:t>
+      </w:r>
+    </w:p>
+    <w:p>
+      <w:pPr>
+        <w:pStyle w:val="a3"/>
         <w:numPr>
           <w:ilvl w:val="1"/>
           <w:numId w:val="5"/>
@@ -3803,8 +3713,46 @@
 </w:document>
 </file>
 
+<file path=word/endnotes.xml><?xml version="1.0" encoding="utf-8"?>
+<w:endnotes xmlns:ve="http://schemas.openxmlformats.org/markup-compatibility/2006" xmlns:o="urn:schemas-microsoft-com:office:office" xmlns:r="http://schemas.openxmlformats.org/officeDocument/2006/relationships" xmlns:m="http://schemas.openxmlformats.org/officeDocument/2006/math" xmlns:v="urn:schemas-microsoft-com:vml" xmlns:wp="http://schemas.openxmlformats.org/drawingml/2006/wordprocessingDrawing" xmlns:w10="urn:schemas-microsoft-com:office:word" xmlns:w="http://schemas.openxmlformats.org/wordprocessingml/2006/main" xmlns:wne="http://schemas.microsoft.com/office/word/2006/wordml">
+  <w:endnote w:type="separator" w:id="0">
+    <w:p>
+      <w:r>
+        <w:separator/>
+      </w:r>
+    </w:p>
+  </w:endnote>
+  <w:endnote w:type="continuationSeparator" w:id="1">
+    <w:p>
+      <w:r>
+        <w:continuationSeparator/>
+      </w:r>
+    </w:p>
+  </w:endnote>
+</w:endnotes>
+</file>
+
+<file path=word/footnotes.xml><?xml version="1.0" encoding="utf-8"?>
+<w:footnotes xmlns:ve="http://schemas.openxmlformats.org/markup-compatibility/2006" xmlns:o="urn:schemas-microsoft-com:office:office" xmlns:r="http://schemas.openxmlformats.org/officeDocument/2006/relationships" xmlns:m="http://schemas.openxmlformats.org/officeDocument/2006/math" xmlns:v="urn:schemas-microsoft-com:vml" xmlns:wp="http://schemas.openxmlformats.org/drawingml/2006/wordprocessingDrawing" xmlns:w10="urn:schemas-microsoft-com:office:word" xmlns:w="http://schemas.openxmlformats.org/wordprocessingml/2006/main" xmlns:wne="http://schemas.microsoft.com/office/word/2006/wordml">
+  <w:footnote w:type="separator" w:id="0">
+    <w:p>
+      <w:r>
+        <w:separator/>
+      </w:r>
+    </w:p>
+  </w:footnote>
+  <w:footnote w:type="continuationSeparator" w:id="1">
+    <w:p>
+      <w:r>
+        <w:continuationSeparator/>
+      </w:r>
+    </w:p>
+  </w:footnote>
+</w:footnotes>
+</file>
+
 <file path=word/numbering.xml><?xml version="1.0" encoding="utf-8"?>
-<w:numbering xmlns:wpc="http://schemas.microsoft.com/office/word/2010/wordprocessingCanvas" xmlns:mo="http://schemas.microsoft.com/office/mac/office/2008/main" xmlns:mc="http://schemas.openxmlformats.org/markup-compatibility/2006" xmlns:mv="urn:schemas-microsoft-com:mac:vml" xmlns:o="urn:schemas-microsoft-com:office:office" xmlns:r="http://schemas.openxmlformats.org/officeDocument/2006/relationships" xmlns:m="http://schemas.openxmlformats.org/officeDocument/2006/math" xmlns:v="urn:schemas-microsoft-com:vml" xmlns:wp14="http://schemas.microsoft.com/office/word/2010/wordprocessingDrawing" xmlns:wp="http://schemas.openxmlformats.org/drawingml/2006/wordprocessingDrawing" xmlns:w10="urn:schemas-microsoft-com:office:word" xmlns:w="http://schemas.openxmlformats.org/wordprocessingml/2006/main" xmlns:w14="http://schemas.microsoft.com/office/word/2010/wordml" xmlns:wpg="http://schemas.microsoft.com/office/word/2010/wordprocessingGroup" xmlns:wpi="http://schemas.microsoft.com/office/word/2010/wordprocessingInk" xmlns:wne="http://schemas.microsoft.com/office/word/2006/wordml" xmlns:wps="http://schemas.microsoft.com/office/word/2010/wordprocessingShape" mc:Ignorable="w14 wp14">
+<w:numbering xmlns:ve="http://schemas.openxmlformats.org/markup-compatibility/2006" xmlns:o="urn:schemas-microsoft-com:office:office" xmlns:r="http://schemas.openxmlformats.org/officeDocument/2006/relationships" xmlns:m="http://schemas.openxmlformats.org/officeDocument/2006/math" xmlns:v="urn:schemas-microsoft-com:vml" xmlns:wp="http://schemas.openxmlformats.org/drawingml/2006/wordprocessingDrawing" xmlns:w10="urn:schemas-microsoft-com:office:word" xmlns:w="http://schemas.openxmlformats.org/wordprocessingml/2006/main" xmlns:wne="http://schemas.microsoft.com/office/word/2006/wordml">
   <w:abstractNum w:abstractNumId="0">
     <w:nsid w:val="1A2E1079"/>
     <w:multiLevelType w:val="multilevel"/>
@@ -4338,7 +4286,7 @@
 </file>
 
 <file path=word/styles.xml><?xml version="1.0" encoding="utf-8"?>
-<w:styles xmlns:mc="http://schemas.openxmlformats.org/markup-compatibility/2006" xmlns:r="http://schemas.openxmlformats.org/officeDocument/2006/relationships" xmlns:w="http://schemas.openxmlformats.org/wordprocessingml/2006/main" xmlns:w14="http://schemas.microsoft.com/office/word/2010/wordml" mc:Ignorable="w14">
+<w:styles xmlns:r="http://schemas.openxmlformats.org/officeDocument/2006/relationships" xmlns:w="http://schemas.openxmlformats.org/wordprocessingml/2006/main">
   <w:docDefaults>
     <w:rPrDefault>
       <w:rPr>
@@ -4350,7 +4298,7 @@
     </w:rPrDefault>
     <w:pPrDefault/>
   </w:docDefaults>
-  <w:latentStyles w:defLockedState="0" w:defUIPriority="99" w:defSemiHidden="1" w:defUnhideWhenUsed="1" w:defQFormat="0" w:count="276">
+  <w:latentStyles w:defLockedState="0" w:defUIPriority="99" w:defSemiHidden="1" w:defUnhideWhenUsed="1" w:defQFormat="0" w:count="267">
     <w:lsdException w:name="Normal" w:semiHidden="0" w:uiPriority="0" w:unhideWhenUsed="0" w:qFormat="1"/>
     <w:lsdException w:name="heading 1" w:semiHidden="0" w:uiPriority="9" w:unhideWhenUsed="0" w:qFormat="1"/>
     <w:lsdException w:name="heading 2" w:uiPriority="9" w:qFormat="1"/>
@@ -4489,21 +4437,23 @@
     <w:lsdException w:name="Bibliography" w:uiPriority="37"/>
     <w:lsdException w:name="TOC Heading" w:uiPriority="39" w:qFormat="1"/>
   </w:latentStyles>
-  <w:style w:type="paragraph" w:default="1" w:styleId="Normal">
+  <w:style w:type="paragraph" w:default="1" w:styleId="a">
     <w:name w:val="Normal"/>
     <w:qFormat/>
+    <w:rsid w:val="0085460B"/>
   </w:style>
-  <w:style w:type="character" w:default="1" w:styleId="DefaultParagraphFont">
+  <w:style w:type="character" w:default="1" w:styleId="a0">
     <w:name w:val="Default Paragraph Font"/>
     <w:uiPriority w:val="1"/>
     <w:semiHidden/>
     <w:unhideWhenUsed/>
   </w:style>
-  <w:style w:type="table" w:default="1" w:styleId="TableNormal">
+  <w:style w:type="table" w:default="1" w:styleId="a1">
     <w:name w:val="Normal Table"/>
     <w:uiPriority w:val="99"/>
     <w:semiHidden/>
     <w:unhideWhenUsed/>
+    <w:qFormat/>
     <w:tblPr>
       <w:tblInd w:w="0" w:type="dxa"/>
       <w:tblCellMar>
@@ -4514,15 +4464,15 @@
       </w:tblCellMar>
     </w:tblPr>
   </w:style>
-  <w:style w:type="numbering" w:default="1" w:styleId="NoList">
+  <w:style w:type="numbering" w:default="1" w:styleId="a2">
     <w:name w:val="No List"/>
     <w:uiPriority w:val="99"/>
     <w:semiHidden/>
     <w:unhideWhenUsed/>
   </w:style>
-  <w:style w:type="paragraph" w:styleId="ListParagraph">
+  <w:style w:type="paragraph" w:styleId="a3">
     <w:name w:val="List Paragraph"/>
-    <w:basedOn w:val="Normal"/>
+    <w:basedOn w:val="a"/>
     <w:uiPriority w:val="34"/>
     <w:qFormat/>
     <w:rsid w:val="007A5B57"/>
@@ -4531,9 +4481,9 @@
       <w:contextualSpacing/>
     </w:pPr>
   </w:style>
-  <w:style w:type="table" w:styleId="TableGrid">
+  <w:style w:type="table" w:styleId="a4">
     <w:name w:val="Table Grid"/>
-    <w:basedOn w:val="TableNormal"/>
+    <w:basedOn w:val="a1"/>
     <w:uiPriority w:val="59"/>
     <w:rsid w:val="00581252"/>
     <w:tblPr>
@@ -4554,17 +4504,17 @@
       </w:tblCellMar>
     </w:tblPr>
   </w:style>
-  <w:style w:type="paragraph" w:styleId="Revision">
+  <w:style w:type="paragraph" w:styleId="a5">
     <w:name w:val="Revision"/>
     <w:hidden/>
     <w:uiPriority w:val="99"/>
     <w:semiHidden/>
     <w:rsid w:val="006004CE"/>
   </w:style>
-  <w:style w:type="paragraph" w:styleId="BalloonText">
+  <w:style w:type="paragraph" w:styleId="a6">
     <w:name w:val="Balloon Text"/>
-    <w:basedOn w:val="Normal"/>
-    <w:link w:val="BalloonTextChar"/>
+    <w:basedOn w:val="a"/>
+    <w:link w:val="Char"/>
     <w:uiPriority w:val="99"/>
     <w:semiHidden/>
     <w:unhideWhenUsed/>
@@ -4575,10 +4525,10 @@
       <w:szCs w:val="18"/>
     </w:rPr>
   </w:style>
-  <w:style w:type="character" w:customStyle="1" w:styleId="BalloonTextChar">
-    <w:name w:val="Balloon Text Char"/>
-    <w:basedOn w:val="DefaultParagraphFont"/>
-    <w:link w:val="BalloonText"/>
+  <w:style w:type="character" w:customStyle="1" w:styleId="Char">
+    <w:name w:val="批注框文本 Char"/>
+    <w:basedOn w:val="a0"/>
+    <w:link w:val="a6"/>
     <w:uiPriority w:val="99"/>
     <w:semiHidden/>
     <w:rsid w:val="006004CE"/>
@@ -4588,10 +4538,10 @@
       <w:szCs w:val="18"/>
     </w:rPr>
   </w:style>
-  <w:style w:type="paragraph" w:styleId="DocumentMap">
+  <w:style w:type="paragraph" w:styleId="a7">
     <w:name w:val="Document Map"/>
-    <w:basedOn w:val="Normal"/>
-    <w:link w:val="DocumentMapChar"/>
+    <w:basedOn w:val="a"/>
+    <w:link w:val="Char0"/>
     <w:uiPriority w:val="99"/>
     <w:semiHidden/>
     <w:unhideWhenUsed/>
@@ -4600,15 +4550,83 @@
       <w:rFonts w:ascii="Heiti SC Light" w:eastAsia="Heiti SC Light"/>
     </w:rPr>
   </w:style>
-  <w:style w:type="character" w:customStyle="1" w:styleId="DocumentMapChar">
-    <w:name w:val="Document Map Char"/>
-    <w:basedOn w:val="DefaultParagraphFont"/>
-    <w:link w:val="DocumentMap"/>
+  <w:style w:type="character" w:customStyle="1" w:styleId="Char0">
+    <w:name w:val="文档结构图 Char"/>
+    <w:basedOn w:val="a0"/>
+    <w:link w:val="a7"/>
     <w:uiPriority w:val="99"/>
     <w:semiHidden/>
     <w:rsid w:val="00103BC0"/>
     <w:rPr>
       <w:rFonts w:ascii="Heiti SC Light" w:eastAsia="Heiti SC Light"/>
+    </w:rPr>
+  </w:style>
+  <w:style w:type="paragraph" w:styleId="a8">
+    <w:name w:val="header"/>
+    <w:basedOn w:val="a"/>
+    <w:link w:val="Char1"/>
+    <w:uiPriority w:val="99"/>
+    <w:semiHidden/>
+    <w:unhideWhenUsed/>
+    <w:rsid w:val="00C942E9"/>
+    <w:pPr>
+      <w:pBdr>
+        <w:bottom w:val="single" w:sz="6" w:space="1" w:color="auto"/>
+      </w:pBdr>
+      <w:tabs>
+        <w:tab w:val="center" w:pos="4153"/>
+        <w:tab w:val="right" w:pos="8306"/>
+      </w:tabs>
+      <w:snapToGrid w:val="0"/>
+      <w:jc w:val="center"/>
+    </w:pPr>
+    <w:rPr>
+      <w:sz w:val="18"/>
+      <w:szCs w:val="18"/>
+    </w:rPr>
+  </w:style>
+  <w:style w:type="character" w:customStyle="1" w:styleId="Char1">
+    <w:name w:val="页眉 Char"/>
+    <w:basedOn w:val="a0"/>
+    <w:link w:val="a8"/>
+    <w:uiPriority w:val="99"/>
+    <w:semiHidden/>
+    <w:rsid w:val="00C942E9"/>
+    <w:rPr>
+      <w:sz w:val="18"/>
+      <w:szCs w:val="18"/>
+    </w:rPr>
+  </w:style>
+  <w:style w:type="paragraph" w:styleId="a9">
+    <w:name w:val="footer"/>
+    <w:basedOn w:val="a"/>
+    <w:link w:val="Char2"/>
+    <w:uiPriority w:val="99"/>
+    <w:semiHidden/>
+    <w:unhideWhenUsed/>
+    <w:rsid w:val="00C942E9"/>
+    <w:pPr>
+      <w:tabs>
+        <w:tab w:val="center" w:pos="4153"/>
+        <w:tab w:val="right" w:pos="8306"/>
+      </w:tabs>
+      <w:snapToGrid w:val="0"/>
+    </w:pPr>
+    <w:rPr>
+      <w:sz w:val="18"/>
+      <w:szCs w:val="18"/>
+    </w:rPr>
+  </w:style>
+  <w:style w:type="character" w:customStyle="1" w:styleId="Char2">
+    <w:name w:val="页脚 Char"/>
+    <w:basedOn w:val="a0"/>
+    <w:link w:val="a9"/>
+    <w:uiPriority w:val="99"/>
+    <w:semiHidden/>
+    <w:rsid w:val="00C942E9"/>
+    <w:rPr>
+      <w:sz w:val="18"/>
+      <w:szCs w:val="18"/>
     </w:rPr>
   </w:style>
 </w:styles>

</xml_diff>